<commit_message>
Added paragraphs -> RASD section 2
Added:
- Assumptions and dependancies (draft)
- Future possible implementations
- Product perspective
- User characteristics
- Constraints (draft)

Goals modified
</commit_message>
<xml_diff>
--- a/OtherStuff/Goals.docx
+++ b/OtherStuff/Goals.docx
@@ -71,13 +71,7 @@
         <w:rPr>
           <w:rFonts w:ascii="Georgia" w:hAnsi="Georgia"/>
         </w:rPr>
-        <w:t xml:space="preserve">G4) Allow taxi drivers to answer a </w:t>
-      </w:r>
-      <w:r>
-        <w:rPr>
-          <w:rFonts w:ascii="Georgia" w:hAnsi="Georgia"/>
-        </w:rPr>
-        <w:t>ride request</w:t>
+        <w:t>G4) Allow taxi drivers to answer a ride request</w:t>
       </w:r>
     </w:p>
     <w:p>
@@ -90,21 +84,13 @@
         <w:rPr>
           <w:rFonts w:ascii="Georgia" w:hAnsi="Georgia"/>
         </w:rPr>
-        <w:t xml:space="preserve">G5) </w:t>
-      </w:r>
-      <w:proofErr w:type="gramStart"/>
-      <w:r>
-        <w:rPr>
-          <w:rFonts w:ascii="Georgia" w:hAnsi="Georgia"/>
-        </w:rPr>
-        <w:t>A</w:t>
-      </w:r>
-      <w:proofErr w:type="gramEnd"/>
-      <w:r>
-        <w:rPr>
-          <w:rFonts w:ascii="Georgia" w:hAnsi="Georgia"/>
-        </w:rPr>
-        <w:t xml:space="preserve"> ride request must always be satisfied within a considerable short amount of time</w:t>
+        <w:t>G5) A ride request must always be satisfied within a considerable short amount of time</w:t>
+      </w:r>
+      <w:r>
+        <w:rPr>
+          <w:rFonts w:ascii="Georgia" w:hAnsi="Georgia"/>
+        </w:rPr>
+        <w:t xml:space="preserve"> [within x minutes]</w:t>
       </w:r>
       <w:bookmarkStart w:id="0" w:name="_GoBack"/>
       <w:bookmarkEnd w:id="0"/>

</xml_diff>